<commit_message>
Updated Paths in Lab
</commit_message>
<xml_diff>
--- a/Modules/Module 6 - Troubleshooting/Module 6 - Troubleshooting.docx
+++ b/Modules/Module 6 - Troubleshooting/Module 6 - Troubleshooting.docx
@@ -3553,7 +3553,7 @@
           <w:rPr>
             <w:rStyle w:val="Hyperlink"/>
           </w:rPr>
-          <w:t>https://github.com/jamesche75/LinuxBootCamp</w:t>
+          <w:t>https://github.com/jamesche75/Linux-Boot-Camp</w:t>
         </w:r>
       </w:hyperlink>
       <w:r>
@@ -3644,20 +3644,19 @@
         </w:numPr>
       </w:pPr>
       <w:r>
-        <w:t xml:space="preserve">Open the file </w:t>
-      </w:r>
-      <w:proofErr w:type="spellStart"/>
-      <w:proofErr w:type="gramStart"/>
+        <w:t xml:space="preserve">Open the </w:t>
+      </w:r>
       <w:r>
         <w:rPr>
           <w:i/>
         </w:rPr>
-        <w:t>parameters.json</w:t>
-      </w:r>
-      <w:proofErr w:type="spellEnd"/>
-      <w:proofErr w:type="gramEnd"/>
-      <w:r>
-        <w:t xml:space="preserve"> in a text editor.</w:t>
+        <w:t>Modules\Module 6 – Troubleshooting\Module 6 Lab – ARM</w:t>
+      </w:r>
+      <w:r>
+        <w:t xml:space="preserve"> folder in </w:t>
+      </w:r>
+      <w:r>
+        <w:t>location where you extracted the Zip file in Task 3.</w:t>
       </w:r>
     </w:p>
     <w:p>
@@ -3669,34 +3668,20 @@
         </w:numPr>
       </w:pPr>
       <w:r>
-        <w:t xml:space="preserve">Edit the value for the </w:t>
-      </w:r>
+        <w:t xml:space="preserve">Open the file </w:t>
+      </w:r>
+      <w:proofErr w:type="spellStart"/>
+      <w:proofErr w:type="gramStart"/>
       <w:r>
         <w:rPr>
           <w:i/>
         </w:rPr>
-        <w:t>sites_Module6_name</w:t>
-      </w:r>
-      <w:r>
-        <w:t xml:space="preserve"> parameter and change it from </w:t>
-      </w:r>
-      <w:proofErr w:type="spellStart"/>
-      <w:r>
-        <w:rPr>
-          <w:b/>
-        </w:rPr>
-        <w:t>YourSiteName</w:t>
-      </w:r>
-      <w:proofErr w:type="spellEnd"/>
-      <w:r>
-        <w:rPr>
-          <w:b/>
-          <w:i/>
-        </w:rPr>
-        <w:t xml:space="preserve"> </w:t>
-      </w:r>
-      <w:r>
-        <w:t>to a unique name for your Web App. (I recommend you use a name followed by your initials so that you can guarantee it’s unique.)</w:t>
+        <w:t>parameters.json</w:t>
+      </w:r>
+      <w:proofErr w:type="spellEnd"/>
+      <w:proofErr w:type="gramEnd"/>
+      <w:r>
+        <w:t xml:space="preserve"> in a text editor.</w:t>
       </w:r>
     </w:p>
     <w:p>
@@ -3708,6 +3693,45 @@
         </w:numPr>
       </w:pPr>
       <w:r>
+        <w:t xml:space="preserve">Edit the value for the </w:t>
+      </w:r>
+      <w:r>
+        <w:rPr>
+          <w:i/>
+        </w:rPr>
+        <w:t>sites_Module6_name</w:t>
+      </w:r>
+      <w:r>
+        <w:t xml:space="preserve"> parameter and change it from </w:t>
+      </w:r>
+      <w:proofErr w:type="spellStart"/>
+      <w:r>
+        <w:rPr>
+          <w:b/>
+        </w:rPr>
+        <w:t>YourSiteName</w:t>
+      </w:r>
+      <w:proofErr w:type="spellEnd"/>
+      <w:r>
+        <w:rPr>
+          <w:b/>
+          <w:i/>
+        </w:rPr>
+        <w:t xml:space="preserve"> </w:t>
+      </w:r>
+      <w:r>
+        <w:t>to a unique name for your Web App. (I recommend you use a name followed by your initials so that you can guarantee it’s unique.)</w:t>
+      </w:r>
+    </w:p>
+    <w:p>
+      <w:pPr>
+        <w:pStyle w:val="ListParagraph"/>
+        <w:numPr>
+          <w:ilvl w:val="0"/>
+          <w:numId w:val="18"/>
+        </w:numPr>
+      </w:pPr>
+      <w:r>
         <w:t xml:space="preserve">Save </w:t>
       </w:r>
       <w:proofErr w:type="spellStart"/>
@@ -3729,6 +3753,7 @@
         <w:pStyle w:val="Heading2"/>
       </w:pPr>
       <w:r>
+        <w:lastRenderedPageBreak/>
         <w:t>Task</w:t>
       </w:r>
       <w:r>
@@ -3755,8 +3780,30 @@
         </w:numPr>
       </w:pPr>
       <w:r>
-        <w:lastRenderedPageBreak/>
-        <w:t xml:space="preserve">In PowerShell, change into the folder where you extracted the Zip file in </w:t>
+        <w:t xml:space="preserve">In PowerShell, change into the </w:t>
+      </w:r>
+      <w:r>
+        <w:rPr>
+          <w:i/>
+        </w:rPr>
+        <w:t>Module 6 Lab - ARM</w:t>
+      </w:r>
+      <w:r>
+        <w:t xml:space="preserve"> </w:t>
+      </w:r>
+      <w:r>
+        <w:t>folder</w:t>
+      </w:r>
+      <w:r>
+        <w:t xml:space="preserve"> you extracted </w:t>
+      </w:r>
+      <w:r>
+        <w:t xml:space="preserve">from </w:t>
+      </w:r>
+      <w:bookmarkStart w:id="0" w:name="_GoBack"/>
+      <w:bookmarkEnd w:id="0"/>
+      <w:r>
+        <w:t xml:space="preserve">the Zip file in </w:t>
       </w:r>
       <w:r>
         <w:t>Task</w:t>
@@ -4091,6 +4138,7 @@
     </w:p>
     <w:p>
       <w:r>
+        <w:lastRenderedPageBreak/>
         <w:t xml:space="preserve">Do not delete the Web App at this point. </w:t>
       </w:r>
       <w:r>
@@ -20393,8 +20441,6 @@
       <w:r>
         <w:t xml:space="preserve">. </w:t>
       </w:r>
-      <w:bookmarkStart w:id="0" w:name="_GoBack"/>
-      <w:bookmarkEnd w:id="0"/>
     </w:p>
     <w:sectPr>
       <w:headerReference w:type="even" r:id="rId37"/>
@@ -20702,6 +20748,7 @@
                             <w:dataBinding w:prefixMappings="xmlns:ns0='http://purl.org/dc/elements/1.1/' xmlns:ns1='http://schemas.openxmlformats.org/package/2006/metadata/core-properties' " w:xpath="/ns1:coreProperties[1]/ns0:title[1]" w:storeItemID="{6C3C8BC8-F283-45AE-878A-BAB7291924A1}"/>
                             <w:text/>
                           </w:sdtPr>
+                          <w:sdtEndPr/>
                           <w:sdtContent>
                             <w:p>
                               <w:pPr>
@@ -20763,6 +20810,7 @@
                       <w:dataBinding w:prefixMappings="xmlns:ns0='http://purl.org/dc/elements/1.1/' xmlns:ns1='http://schemas.openxmlformats.org/package/2006/metadata/core-properties' " w:xpath="/ns1:coreProperties[1]/ns0:title[1]" w:storeItemID="{6C3C8BC8-F283-45AE-878A-BAB7291924A1}"/>
                       <w:text/>
                     </w:sdtPr>
+                    <w:sdtEndPr/>
                     <w:sdtContent>
                       <w:p>
                         <w:pPr>
@@ -20883,6 +20931,7 @@
                             <w:dataBinding w:prefixMappings="xmlns:ns0='http://purl.org/dc/elements/1.1/' xmlns:ns1='http://schemas.openxmlformats.org/package/2006/metadata/core-properties' " w:xpath="/ns1:coreProperties[1]/ns0:title[1]" w:storeItemID="{6C3C8BC8-F283-45AE-878A-BAB7291924A1}"/>
                             <w:text/>
                           </w:sdtPr>
+                          <w:sdtEndPr/>
                           <w:sdtContent>
                             <w:p>
                               <w:pPr>
@@ -20944,6 +20993,7 @@
                       <w:dataBinding w:prefixMappings="xmlns:ns0='http://purl.org/dc/elements/1.1/' xmlns:ns1='http://schemas.openxmlformats.org/package/2006/metadata/core-properties' " w:xpath="/ns1:coreProperties[1]/ns0:title[1]" w:storeItemID="{6C3C8BC8-F283-45AE-878A-BAB7291924A1}"/>
                       <w:text/>
                     </w:sdtPr>
+                    <w:sdtEndPr/>
                     <w:sdtContent>
                       <w:p>
                         <w:pPr>
@@ -24519,7 +24569,7 @@
 </file>
 
 <file path=customXml/itemProps1.xml><?xml version="1.0" encoding="utf-8"?>
-<ds:datastoreItem xmlns:ds="http://schemas.openxmlformats.org/officeDocument/2006/customXml" ds:itemID="{098A0EA8-1DC0-424B-87EA-5BCE544B8AE6}">
+<ds:datastoreItem xmlns:ds="http://schemas.openxmlformats.org/officeDocument/2006/customXml" ds:itemID="{B5B4B5AC-B1FF-40F2-BC54-0AE854A800AD}">
   <ds:schemaRefs>
     <ds:schemaRef ds:uri="http://schemas.openxmlformats.org/officeDocument/2006/bibliography"/>
   </ds:schemaRefs>

</xml_diff>